<commit_message>
new day new me
</commit_message>
<xml_diff>
--- a/teaching/expdes/tests/midterm-review.docx
+++ b/teaching/expdes/tests/midterm-review.docx
@@ -129,36 +129,6 @@
           <w:szCs w:val="22"/>
         </w:rPr>
         <w:t>discrete variable</w:t>
-      </w:r>
-    </w:p>
-    <w:p>
-      <w:pPr>
-        <w:rPr>
-          <w:sz w:val="22"/>
-          <w:szCs w:val="22"/>
-        </w:rPr>
-      </w:pPr>
-      <w:r>
-        <w:rPr>
-          <w:sz w:val="22"/>
-          <w:szCs w:val="22"/>
-        </w:rPr>
-        <w:t>nominal variable</w:t>
-      </w:r>
-    </w:p>
-    <w:p>
-      <w:pPr>
-        <w:rPr>
-          <w:sz w:val="22"/>
-          <w:szCs w:val="22"/>
-        </w:rPr>
-      </w:pPr>
-      <w:r>
-        <w:rPr>
-          <w:sz w:val="22"/>
-          <w:szCs w:val="22"/>
-        </w:rPr>
-        <w:t>ordinal variable</w:t>
       </w:r>
     </w:p>
     <w:p>
@@ -337,21 +307,6 @@
           <w:sz w:val="22"/>
           <w:szCs w:val="22"/>
         </w:rPr>
-        <w:t>biological vs technical replicates</w:t>
-      </w:r>
-    </w:p>
-    <w:p>
-      <w:pPr>
-        <w:rPr>
-          <w:sz w:val="22"/>
-          <w:szCs w:val="22"/>
-        </w:rPr>
-      </w:pPr>
-      <w:r>
-        <w:rPr>
-          <w:sz w:val="22"/>
-          <w:szCs w:val="22"/>
-        </w:rPr>
         <w:t>confounding variables</w:t>
       </w:r>
     </w:p>
@@ -747,21 +702,6 @@
           <w:sz w:val="22"/>
           <w:szCs w:val="22"/>
         </w:rPr>
-      </w:pPr>
-      <w:r>
-        <w:rPr>
-          <w:sz w:val="22"/>
-          <w:szCs w:val="22"/>
-        </w:rPr>
-        <w:t>Correlation test</w:t>
-      </w:r>
-    </w:p>
-    <w:p>
-      <w:pPr>
-        <w:rPr>
-          <w:sz w:val="22"/>
-          <w:szCs w:val="22"/>
-        </w:rPr>
         <w:sectPr>
           <w:type w:val="continuous"/>
           <w:pgSz w:w="12240" w:h="15840"/>
@@ -1179,28 +1119,56 @@
           <w:sz w:val="22"/>
           <w:szCs w:val="22"/>
         </w:rPr>
-        <w:t xml:space="preserve">You measure reproductive success of </w:t>
-      </w:r>
-      <w:r>
-        <w:rPr>
-          <w:sz w:val="22"/>
-          <w:szCs w:val="22"/>
-        </w:rPr>
-        <w:t xml:space="preserve">fish in your study </w:t>
-      </w:r>
-      <w:r>
-        <w:rPr>
-          <w:sz w:val="22"/>
-          <w:szCs w:val="22"/>
-        </w:rPr>
-        <w:t>you</w:t>
-      </w:r>
-      <w:r>
-        <w:rPr>
-          <w:sz w:val="22"/>
-          <w:szCs w:val="22"/>
-        </w:rPr>
-        <w:t xml:space="preserve"> record sex and number of offspring that survive to adulthood for each fish in the study. </w:t>
+        <w:t xml:space="preserve">You measure </w:t>
+      </w:r>
+      <w:r>
+        <w:rPr>
+          <w:sz w:val="22"/>
+          <w:szCs w:val="22"/>
+        </w:rPr>
+        <w:t xml:space="preserve">the </w:t>
+      </w:r>
+      <w:r>
+        <w:rPr>
+          <w:sz w:val="22"/>
+          <w:szCs w:val="22"/>
+        </w:rPr>
+        <w:t xml:space="preserve">reproductive success of </w:t>
+      </w:r>
+      <w:r>
+        <w:rPr>
+          <w:sz w:val="22"/>
+          <w:szCs w:val="22"/>
+        </w:rPr>
+        <w:t>fish in your study</w:t>
+      </w:r>
+      <w:r>
+        <w:rPr>
+          <w:sz w:val="22"/>
+          <w:szCs w:val="22"/>
+        </w:rPr>
+        <w:t xml:space="preserve"> and </w:t>
+      </w:r>
+      <w:r>
+        <w:rPr>
+          <w:sz w:val="22"/>
+          <w:szCs w:val="22"/>
+        </w:rPr>
+        <w:t xml:space="preserve">record </w:t>
+      </w:r>
+      <w:r>
+        <w:rPr>
+          <w:sz w:val="22"/>
+          <w:szCs w:val="22"/>
+        </w:rPr>
+        <w:t xml:space="preserve">the </w:t>
+      </w:r>
+      <w:r>
+        <w:rPr>
+          <w:sz w:val="22"/>
+          <w:szCs w:val="22"/>
+        </w:rPr>
+        <w:t xml:space="preserve">sex and number of offspring that survive to adulthood for each fish in the study. </w:t>
       </w:r>
       <w:r>
         <w:rPr>

</xml_diff>